<commit_message>
mudanças nas regras de negocio
</commit_message>
<xml_diff>
--- a/documentacao/Especificações do sistema.docx
+++ b/documentacao/Especificações do sistema.docx
@@ -1000,39 +1000,7 @@
                 <w:sz w:val="24"/>
                 <w:szCs w:val="24"/>
               </w:rPr>
-              <w:t xml:space="preserve"> </w:t>
-            </w:r>
-            <w:proofErr w:type="spellStart"/>
-            <w:r>
-              <w:rPr>
-                <w:sz w:val="24"/>
-                <w:szCs w:val="24"/>
-              </w:rPr>
-              <w:t>airbang</w:t>
-            </w:r>
-            <w:proofErr w:type="spellEnd"/>
-            <w:r>
-              <w:rPr>
-                <w:sz w:val="24"/>
-                <w:szCs w:val="24"/>
-              </w:rPr>
-              <w:t xml:space="preserve">, </w:t>
-            </w:r>
-            <w:proofErr w:type="spellStart"/>
-            <w:r>
-              <w:rPr>
-                <w:sz w:val="24"/>
-                <w:szCs w:val="24"/>
-              </w:rPr>
-              <w:t>freioABS</w:t>
-            </w:r>
-            <w:proofErr w:type="spellEnd"/>
-            <w:r>
-              <w:rPr>
-                <w:sz w:val="24"/>
-                <w:szCs w:val="24"/>
-              </w:rPr>
-              <w:t>, alarme, tração 4x4, direção hidráulica.</w:t>
+              <w:t xml:space="preserve"> airbang, freioABS, alarme, tração 4x4, direção hidráulica.</w:t>
             </w:r>
           </w:p>
         </w:tc>
@@ -3082,23 +3050,7 @@
                 <w:szCs w:val="24"/>
               </w:rPr>
               <w:lastRenderedPageBreak/>
-              <w:t xml:space="preserve">(gasolina, álcool, </w:t>
-            </w:r>
-            <w:proofErr w:type="spellStart"/>
-            <w:r>
-              <w:rPr>
-                <w:sz w:val="24"/>
-                <w:szCs w:val="24"/>
-              </w:rPr>
-              <w:t>flex</w:t>
-            </w:r>
-            <w:proofErr w:type="spellEnd"/>
-            <w:r>
-              <w:rPr>
-                <w:sz w:val="24"/>
-                <w:szCs w:val="24"/>
-              </w:rPr>
-              <w:t xml:space="preserve">, diesel ou elétrico), </w:t>
+              <w:t xml:space="preserve">(gasolina, álcool, flex, diesel ou elétrico), </w:t>
             </w:r>
             <w:r>
               <w:rPr>
@@ -3148,6 +3100,27 @@
                 <w:szCs w:val="24"/>
               </w:rPr>
               <w:t>CV)</w:t>
+            </w:r>
+            <w:r>
+              <w:rPr>
+                <w:sz w:val="24"/>
+                <w:szCs w:val="24"/>
+              </w:rPr>
+              <w:t xml:space="preserve"> e o </w:t>
+            </w:r>
+            <w:r>
+              <w:rPr>
+                <w:sz w:val="24"/>
+                <w:szCs w:val="24"/>
+              </w:rPr>
+              <w:t>MJ/km</w:t>
+            </w:r>
+            <w:r>
+              <w:rPr>
+                <w:sz w:val="24"/>
+                <w:szCs w:val="24"/>
+              </w:rPr>
+              <w:t>(gasto energético).</w:t>
             </w:r>
           </w:p>
           <w:p>
@@ -3289,23 +3262,7 @@
                 <w:sz w:val="24"/>
                 <w:szCs w:val="24"/>
               </w:rPr>
-              <w:t xml:space="preserve"> ter o valor médio superior </w:t>
-            </w:r>
-            <w:proofErr w:type="gramStart"/>
-            <w:r>
-              <w:rPr>
-                <w:sz w:val="24"/>
-                <w:szCs w:val="24"/>
-              </w:rPr>
-              <w:t>à</w:t>
-            </w:r>
-            <w:proofErr w:type="gramEnd"/>
-            <w:r>
-              <w:rPr>
-                <w:sz w:val="24"/>
-                <w:szCs w:val="24"/>
-              </w:rPr>
-              <w:t xml:space="preserve"> R$ 100.000,00</w:t>
+              <w:t xml:space="preserve"> ter o valor médio superior à R$ 100.000,00</w:t>
             </w:r>
           </w:p>
         </w:tc>
@@ -3534,6 +3491,13 @@
                 <w:szCs w:val="24"/>
               </w:rPr>
             </w:pPr>
+            <w:r>
+              <w:rPr>
+                <w:sz w:val="24"/>
+                <w:szCs w:val="24"/>
+              </w:rPr>
+              <w:t>RN0018</w:t>
+            </w:r>
           </w:p>
         </w:tc>
         <w:tc>
@@ -3558,6 +3522,13 @@
                 <w:szCs w:val="24"/>
               </w:rPr>
             </w:pPr>
+            <w:r>
+              <w:rPr>
+                <w:sz w:val="24"/>
+                <w:szCs w:val="24"/>
+              </w:rPr>
+              <w:t>Verificar se é econômico</w:t>
+            </w:r>
           </w:p>
         </w:tc>
         <w:tc>
@@ -3581,6 +3552,69 @@
                 <w:szCs w:val="24"/>
               </w:rPr>
             </w:pPr>
+            <w:r>
+              <w:rPr>
+                <w:sz w:val="24"/>
+                <w:szCs w:val="24"/>
+              </w:rPr>
+              <w:t xml:space="preserve">Automóveis com </w:t>
+            </w:r>
+            <w:r>
+              <w:rPr>
+                <w:sz w:val="24"/>
+                <w:szCs w:val="24"/>
+              </w:rPr>
+              <w:t>Consumo</w:t>
+            </w:r>
+            <w:r>
+              <w:rPr>
+                <w:sz w:val="24"/>
+                <w:szCs w:val="24"/>
+              </w:rPr>
+              <w:t xml:space="preserve"> </w:t>
+            </w:r>
+            <w:r>
+              <w:rPr>
+                <w:sz w:val="24"/>
+                <w:szCs w:val="24"/>
+              </w:rPr>
+              <w:t>Energético</w:t>
+            </w:r>
+            <w:r>
+              <w:rPr>
+                <w:sz w:val="24"/>
+                <w:szCs w:val="24"/>
+              </w:rPr>
+              <w:t xml:space="preserve"> sendo superior a </w:t>
+            </w:r>
+            <w:r>
+              <w:rPr>
+                <w:sz w:val="24"/>
+                <w:szCs w:val="24"/>
+              </w:rPr>
+              <w:t>1</w:t>
+            </w:r>
+            <w:r>
+              <w:rPr>
+                <w:sz w:val="24"/>
+                <w:szCs w:val="24"/>
+              </w:rPr>
+              <w:t>,30</w:t>
+            </w:r>
+            <w:r>
+              <w:rPr>
+                <w:sz w:val="24"/>
+                <w:szCs w:val="24"/>
+              </w:rPr>
+              <w:t xml:space="preserve"> MJ/km</w:t>
+            </w:r>
+            <w:r>
+              <w:rPr>
+                <w:sz w:val="24"/>
+                <w:szCs w:val="24"/>
+              </w:rPr>
+              <w:t xml:space="preserve"> recebe o selo de Ecônomico</w:t>
+            </w:r>
           </w:p>
         </w:tc>
       </w:tr>
@@ -4304,6 +4338,7 @@
                       <w:sz w:val="20"/>
                       <w:szCs w:val="20"/>
                     </w:rPr>
+                    <w:lastRenderedPageBreak/>
                     <w:t>RN0024</w:t>
                   </w:r>
                 </w:p>
@@ -4405,7 +4440,6 @@
                       <w:sz w:val="20"/>
                       <w:szCs w:val="20"/>
                     </w:rPr>
-                    <w:lastRenderedPageBreak/>
                     <w:t>RN0025</w:t>
                   </w:r>
                 </w:p>
@@ -5549,39 +5583,15 @@
                 <w:sz w:val="20"/>
                 <w:szCs w:val="20"/>
               </w:rPr>
-              <w:t xml:space="preserve">Um cupom de troca deve ser gerado quando uma compra for paga com outros cupons em que o valor supere o valor da compra. </w:t>
-            </w:r>
-            <w:proofErr w:type="spellStart"/>
-            <w:r>
-              <w:rPr>
-                <w:sz w:val="20"/>
-                <w:szCs w:val="20"/>
-              </w:rPr>
-              <w:t>Obs</w:t>
-            </w:r>
-            <w:proofErr w:type="spellEnd"/>
-            <w:r>
-              <w:rPr>
-                <w:sz w:val="20"/>
-                <w:szCs w:val="20"/>
-              </w:rPr>
-              <w:t xml:space="preserve">: O sistema não deve possibilitar o uso de cupons que supere a compra desnecessariamente, </w:t>
-            </w:r>
-            <w:proofErr w:type="spellStart"/>
-            <w:r>
-              <w:rPr>
-                <w:sz w:val="20"/>
-                <w:szCs w:val="20"/>
-              </w:rPr>
-              <w:t>ex</w:t>
-            </w:r>
-            <w:proofErr w:type="spellEnd"/>
-            <w:r>
-              <w:rPr>
-                <w:sz w:val="20"/>
-                <w:szCs w:val="20"/>
-              </w:rPr>
-              <w:t>: a venda tem valor total de R$ 50,00 e o cliente possui três cupons, um com valor de R$ 20,00, outro com valor de R$ 40,00 e um terceiro com valor de R$ 35,00 o sistema não deve possibilitar o uso dos três cupons nesta compra, deve ser aceito apenas dois cupons e consequentemente gerar um cupom com a diferença de R$ 5,00, ou R$ 10,00 ou R$ 25,00.</w:t>
+              <w:t xml:space="preserve">Um cupom de troca deve ser gerado quando uma compra for paga com outros cupons em que o valor supere o valor da compra. Obs: O sistema não deve possibilitar o uso de cupons que supere a compra desnecessariamente, ex: a venda tem valor total de R$ 50,00 e o cliente possui três cupons, um com valor de R$ 20,00, outro com valor de R$ 40,00 e um terceiro com valor de R$ 35,00 o sistema não deve possibilitar o uso dos três cupons nesta compra, deve ser aceito apenas dois cupons e consequentemente </w:t>
+            </w:r>
+            <w:r>
+              <w:rPr>
+                <w:sz w:val="20"/>
+                <w:szCs w:val="20"/>
+              </w:rPr>
+              <w:lastRenderedPageBreak/>
+              <w:t>gerar um cupom com a diferença de R$ 5,00, ou R$ 10,00 ou R$ 25,00.</w:t>
             </w:r>
           </w:p>
         </w:tc>
@@ -5617,6 +5627,7 @@
                 <w:sz w:val="20"/>
                 <w:szCs w:val="20"/>
               </w:rPr>
+              <w:lastRenderedPageBreak/>
               <w:t>RN0037</w:t>
             </w:r>
           </w:p>
@@ -5677,15 +5688,7 @@
                 <w:sz w:val="20"/>
                 <w:szCs w:val="20"/>
               </w:rPr>
-              <w:t xml:space="preserve">Após a finalização da compra a forma de pagamento deve ser validada. Para tal deve-se validar a validade </w:t>
-            </w:r>
-            <w:r>
-              <w:rPr>
-                <w:sz w:val="20"/>
-                <w:szCs w:val="20"/>
-              </w:rPr>
-              <w:lastRenderedPageBreak/>
-              <w:t>e veracidade dos cupons de troca e promocionais que porventura foram utilizados.</w:t>
+              <w:t>Após a finalização da compra a forma de pagamento deve ser validada. Para tal deve-se validar a validade e veracidade dos cupons de troca e promocionais que porventura foram utilizados.</w:t>
             </w:r>
           </w:p>
           <w:p>
@@ -5750,7 +5753,6 @@
                 <w:sz w:val="20"/>
                 <w:szCs w:val="20"/>
               </w:rPr>
-              <w:lastRenderedPageBreak/>
               <w:t>RN0038</w:t>
             </w:r>
           </w:p>
@@ -6552,23 +6554,7 @@
                 <w:sz w:val="20"/>
                 <w:szCs w:val="20"/>
               </w:rPr>
-              <w:t xml:space="preserve">Toda vez que um item for desbloqueado </w:t>
-            </w:r>
-            <w:proofErr w:type="gramStart"/>
-            <w:r>
-              <w:rPr>
-                <w:sz w:val="20"/>
-                <w:szCs w:val="20"/>
-              </w:rPr>
-              <w:t>todos itens</w:t>
-            </w:r>
-            <w:proofErr w:type="gramEnd"/>
-            <w:r>
-              <w:rPr>
-                <w:sz w:val="20"/>
-                <w:szCs w:val="20"/>
-              </w:rPr>
-              <w:t xml:space="preserve"> do mesmo produto deverão ser retirados do carrinho de compra que gerou o prazo de bloqueio. </w:t>
+              <w:t xml:space="preserve">Toda vez que um item for desbloqueado todos itens do mesmo produto deverão ser retirados do carrinho de compra que gerou o prazo de bloqueio. </w:t>
             </w:r>
           </w:p>
         </w:tc>
@@ -6973,23 +6959,15 @@
                 <w:sz w:val="20"/>
                 <w:szCs w:val="20"/>
               </w:rPr>
-              <w:t xml:space="preserve">Quando itens de um determinado livro forem registrados com valores de custo diferentes deverá ser calculado o valor de venda com base no grupo de precificação, porém o valor de </w:t>
-            </w:r>
-            <w:proofErr w:type="gramStart"/>
-            <w:r>
-              <w:rPr>
-                <w:sz w:val="20"/>
-                <w:szCs w:val="20"/>
-              </w:rPr>
-              <w:t>todos itens</w:t>
-            </w:r>
-            <w:proofErr w:type="gramEnd"/>
-            <w:r>
-              <w:rPr>
-                <w:sz w:val="20"/>
-                <w:szCs w:val="20"/>
-              </w:rPr>
-              <w:t xml:space="preserve"> deverão ser iguais, considerando então o maior valor de custo.</w:t>
+              <w:t xml:space="preserve">Quando itens de um determinado livro forem registrados com valores de custo diferentes deverá ser calculado o valor de venda com base no grupo de </w:t>
+            </w:r>
+            <w:r>
+              <w:rPr>
+                <w:sz w:val="20"/>
+                <w:szCs w:val="20"/>
+              </w:rPr>
+              <w:lastRenderedPageBreak/>
+              <w:t>precificação, porém o valor de todos itens deverão ser iguais, considerando então o maior valor de custo.</w:t>
             </w:r>
           </w:p>
         </w:tc>
@@ -7025,6 +7003,7 @@
                 <w:sz w:val="20"/>
                 <w:szCs w:val="20"/>
               </w:rPr>
+              <w:lastRenderedPageBreak/>
               <w:t>RN0061</w:t>
             </w:r>
           </w:p>
@@ -7132,7 +7111,6 @@
                 <w:sz w:val="20"/>
                 <w:szCs w:val="20"/>
               </w:rPr>
-              <w:lastRenderedPageBreak/>
               <w:t>RN0062</w:t>
             </w:r>
           </w:p>
@@ -8122,23 +8100,7 @@
                 <w:sz w:val="24"/>
                 <w:szCs w:val="24"/>
               </w:rPr>
-              <w:t xml:space="preserve">O sistema deve disponibilizar no cadastro de clientes a consulta de </w:t>
-            </w:r>
-            <w:proofErr w:type="gramStart"/>
-            <w:r>
-              <w:rPr>
-                <w:sz w:val="24"/>
-                <w:szCs w:val="24"/>
-              </w:rPr>
-              <w:t>todas transações</w:t>
-            </w:r>
-            <w:proofErr w:type="gramEnd"/>
-            <w:r>
-              <w:rPr>
-                <w:sz w:val="24"/>
-                <w:szCs w:val="24"/>
-              </w:rPr>
-              <w:t xml:space="preserve"> já realizadas por ele.</w:t>
+              <w:t>O sistema deve disponibilizar no cadastro de clientes a consulta de todas transações já realizadas por ele.</w:t>
             </w:r>
           </w:p>
         </w:tc>
@@ -8274,7 +8236,15 @@
                 <w:sz w:val="24"/>
                 <w:szCs w:val="24"/>
               </w:rPr>
-              <w:t xml:space="preserve">Deve ser possível associar diversos cartões de crédito ao cadastro de um cliente. Deve haver um cartão de crédito configurado como preferencial. </w:t>
+              <w:t xml:space="preserve">Deve ser possível associar diversos cartões de crédito ao cadastro de um cliente. Deve </w:t>
+            </w:r>
+            <w:r>
+              <w:rPr>
+                <w:sz w:val="24"/>
+                <w:szCs w:val="24"/>
+              </w:rPr>
+              <w:lastRenderedPageBreak/>
+              <w:t xml:space="preserve">haver um cartão de crédito configurado como preferencial. </w:t>
             </w:r>
           </w:p>
         </w:tc>
@@ -8299,6 +8269,7 @@
                 <w:sz w:val="24"/>
                 <w:szCs w:val="24"/>
               </w:rPr>
+              <w:lastRenderedPageBreak/>
               <w:t>RF0028</w:t>
             </w:r>
           </w:p>
@@ -8342,15 +8313,7 @@
                 <w:sz w:val="24"/>
                 <w:szCs w:val="24"/>
               </w:rPr>
-              <w:t xml:space="preserve">O sistema deve possibilitar que a senha do usuário seja alterada sem que seja </w:t>
-            </w:r>
-            <w:r>
-              <w:rPr>
-                <w:sz w:val="24"/>
-                <w:szCs w:val="24"/>
-              </w:rPr>
-              <w:lastRenderedPageBreak/>
-              <w:t xml:space="preserve">necessária a alteração de todos os dados cadastrais. </w:t>
+              <w:t xml:space="preserve">O sistema deve possibilitar que a senha do usuário seja alterada sem que seja necessária a alteração de todos os dados cadastrais. </w:t>
             </w:r>
           </w:p>
         </w:tc>
@@ -8754,23 +8717,7 @@
                 <w:sz w:val="20"/>
                 <w:szCs w:val="20"/>
               </w:rPr>
-              <w:t xml:space="preserve">O cliente pode selecionar qualquer endereço de entrega previamente cadastrado em seu perfil ou um novo endereço de entrega pode ser cadastrado. Caso um novo endereço de entrega seja inserido, deve-se dar a possibilidade que </w:t>
-            </w:r>
-            <w:proofErr w:type="gramStart"/>
-            <w:r>
-              <w:rPr>
-                <w:sz w:val="20"/>
-                <w:szCs w:val="20"/>
-              </w:rPr>
-              <w:t>o mesmo</w:t>
-            </w:r>
-            <w:proofErr w:type="gramEnd"/>
-            <w:r>
-              <w:rPr>
-                <w:sz w:val="20"/>
-                <w:szCs w:val="20"/>
-              </w:rPr>
-              <w:t xml:space="preserve"> seja incorporado ao perfil do cliente.</w:t>
+              <w:t>O cliente pode selecionar qualquer endereço de entrega previamente cadastrado em seu perfil ou um novo endereço de entrega pode ser cadastrado. Caso um novo endereço de entrega seja inserido, deve-se dar a possibilidade que o mesmo seja incorporado ao perfil do cliente.</w:t>
             </w:r>
           </w:p>
         </w:tc>
@@ -8838,23 +8785,7 @@
                 <w:sz w:val="20"/>
                 <w:szCs w:val="20"/>
               </w:rPr>
-              <w:t xml:space="preserve">O cliente pode selecionar qualquer cartão de crédito previamente cadastrado em seu perfil ou um novo cartão de crédito pode ser cadastrado. Caso um novo cartão de crédito seja cadastrado, deve-se dar a possibilidade que </w:t>
-            </w:r>
-            <w:proofErr w:type="gramStart"/>
-            <w:r>
-              <w:rPr>
-                <w:sz w:val="20"/>
-                <w:szCs w:val="20"/>
-              </w:rPr>
-              <w:t>o mesmo</w:t>
-            </w:r>
-            <w:proofErr w:type="gramEnd"/>
-            <w:r>
-              <w:rPr>
-                <w:sz w:val="20"/>
-                <w:szCs w:val="20"/>
-              </w:rPr>
-              <w:t xml:space="preserve"> seja incorporado ao perfil do cliente.</w:t>
+              <w:t>O cliente pode selecionar qualquer cartão de crédito previamente cadastrado em seu perfil ou um novo cartão de crédito pode ser cadastrado. Caso um novo cartão de crédito seja cadastrado, deve-se dar a possibilidade que o mesmo seja incorporado ao perfil do cliente.</w:t>
             </w:r>
           </w:p>
           <w:p>
@@ -9152,6 +9083,7 @@
                 <w:sz w:val="20"/>
                 <w:szCs w:val="20"/>
               </w:rPr>
+              <w:lastRenderedPageBreak/>
               <w:t>RF0040</w:t>
             </w:r>
           </w:p>
@@ -9195,23 +9127,7 @@
                 <w:sz w:val="20"/>
                 <w:szCs w:val="20"/>
               </w:rPr>
-              <w:t xml:space="preserve">O sistema deve possibilitar que um item de uma compra seja trocado por um cliente através da visualização de pedidos </w:t>
-            </w:r>
-            <w:proofErr w:type="gramStart"/>
-            <w:r>
-              <w:rPr>
-                <w:sz w:val="20"/>
-                <w:szCs w:val="20"/>
-              </w:rPr>
-              <w:t>do mesmo</w:t>
-            </w:r>
-            <w:proofErr w:type="gramEnd"/>
-            <w:r>
-              <w:rPr>
-                <w:sz w:val="20"/>
-                <w:szCs w:val="20"/>
-              </w:rPr>
-              <w:t>.</w:t>
+              <w:t>O sistema deve possibilitar que um item de uma compra seja trocado por um cliente através da visualização de pedidos do mesmo.</w:t>
             </w:r>
           </w:p>
         </w:tc>
@@ -9280,15 +9196,7 @@
                 <w:sz w:val="20"/>
                 <w:szCs w:val="20"/>
               </w:rPr>
-              <w:t xml:space="preserve">O sistema deverá possibilitar que o administrador autorize pedidos ou compra com status EM TROCA. </w:t>
-            </w:r>
-            <w:r>
-              <w:rPr>
-                <w:sz w:val="20"/>
-                <w:szCs w:val="20"/>
-              </w:rPr>
-              <w:lastRenderedPageBreak/>
-              <w:t>Assim o pedido passa ficar com status TROCA AUTORIZADA.</w:t>
+              <w:t>O sistema deverá possibilitar que o administrador autorize pedidos ou compra com status EM TROCA. Assim o pedido passa ficar com status TROCA AUTORIZADA.</w:t>
             </w:r>
           </w:p>
         </w:tc>
@@ -9313,7 +9221,6 @@
                 <w:sz w:val="20"/>
                 <w:szCs w:val="20"/>
               </w:rPr>
-              <w:lastRenderedPageBreak/>
               <w:t>RF0042</w:t>
             </w:r>
           </w:p>
@@ -11421,6 +11328,15 @@
 </file>
 
 <file path=customXml/item1.xml><?xml version="1.0" encoding="utf-8"?>
+<?mso-contentType ?>
+<FormTemplates xmlns="http://schemas.microsoft.com/sharepoint/v3/contenttype/forms">
+  <Display>DocumentLibraryForm</Display>
+  <Edit>DocumentLibraryForm</Edit>
+  <New>DocumentLibraryForm</New>
+</FormTemplates>
+</file>
+
+<file path=customXml/item2.xml><?xml version="1.0" encoding="utf-8"?>
 <ct:contentTypeSchema xmlns:ct="http://schemas.microsoft.com/office/2006/metadata/contentType" xmlns:ma="http://schemas.microsoft.com/office/2006/metadata/properties/metaAttributes" ct:_="" ma:_="" ma:contentTypeName="Document" ma:contentTypeID="0x010100FA525D1BAF5E45498A18186E7D0FB776" ma:contentTypeVersion="9" ma:contentTypeDescription="Create a new document." ma:contentTypeScope="" ma:versionID="6f882d159fc9b4e3ddb3562ea9962f0d">
   <xsd:schema xmlns:xsd="http://www.w3.org/2001/XMLSchema" xmlns:xs="http://www.w3.org/2001/XMLSchema" xmlns:p="http://schemas.microsoft.com/office/2006/metadata/properties" xmlns:ns2="99d36e0a-1892-4c93-a6ed-997123411f56" xmlns:ns3="ae2c38e5-2f96-4663-8a61-aaaf78e2193b" targetNamespace="http://schemas.microsoft.com/office/2006/metadata/properties" ma:root="true" ma:fieldsID="b47aafab6db1d0c3842546bbcab82c0a" ns2:_="" ns3:_="">
     <xsd:import namespace="99d36e0a-1892-4c93-a6ed-997123411f56"/>
@@ -11597,15 +11513,6 @@
 </ct:contentTypeSchema>
 </file>
 
-<file path=customXml/item2.xml><?xml version="1.0" encoding="utf-8"?>
-<?mso-contentType ?>
-<FormTemplates xmlns="http://schemas.microsoft.com/sharepoint/v3/contenttype/forms">
-  <Display>DocumentLibraryForm</Display>
-  <Edit>DocumentLibraryForm</Edit>
-  <New>DocumentLibraryForm</New>
-</FormTemplates>
-</file>
-
 <file path=customXml/item3.xml><?xml version="1.0" encoding="utf-8"?>
 <p:properties xmlns:p="http://schemas.microsoft.com/office/2006/metadata/properties" xmlns:xsi="http://www.w3.org/2001/XMLSchema-instance" xmlns:pc="http://schemas.microsoft.com/office/infopath/2007/PartnerControls">
   <documentManagement>
@@ -11618,6 +11525,14 @@
 </file>
 
 <file path=customXml/itemProps1.xml><?xml version="1.0" encoding="utf-8"?>
+<ds:datastoreItem xmlns:ds="http://schemas.openxmlformats.org/officeDocument/2006/customXml" ds:itemID="{C16CCE72-28BC-4D51-93DB-16E76FCC39B4}">
+  <ds:schemaRefs>
+    <ds:schemaRef ds:uri="http://schemas.microsoft.com/sharepoint/v3/contenttype/forms"/>
+  </ds:schemaRefs>
+</ds:datastoreItem>
+</file>
+
+<file path=customXml/itemProps2.xml><?xml version="1.0" encoding="utf-8"?>
 <ds:datastoreItem xmlns:ds="http://schemas.openxmlformats.org/officeDocument/2006/customXml" ds:itemID="{3E9A6F01-09CF-4C74-8294-97B8CD6AB705}">
   <ds:schemaRefs>
     <ds:schemaRef ds:uri="http://schemas.microsoft.com/office/2006/metadata/contentType"/>
@@ -11636,14 +11551,6 @@
 </ds:datastoreItem>
 </file>
 
-<file path=customXml/itemProps2.xml><?xml version="1.0" encoding="utf-8"?>
-<ds:datastoreItem xmlns:ds="http://schemas.openxmlformats.org/officeDocument/2006/customXml" ds:itemID="{C16CCE72-28BC-4D51-93DB-16E76FCC39B4}">
-  <ds:schemaRefs>
-    <ds:schemaRef ds:uri="http://schemas.microsoft.com/sharepoint/v3/contenttype/forms"/>
-  </ds:schemaRefs>
-</ds:datastoreItem>
-</file>
-
 <file path=customXml/itemProps3.xml><?xml version="1.0" encoding="utf-8"?>
 <ds:datastoreItem xmlns:ds="http://schemas.openxmlformats.org/officeDocument/2006/customXml" ds:itemID="{B0EA0488-F363-4235-A01F-0D3489C7AB3A}">
   <ds:schemaRefs>

</xml_diff>